<commit_message>
adicion de archivos repositorio local
</commit_message>
<xml_diff>
--- a/Apuntes de Git.docx
+++ b/Apuntes de Git.docx
@@ -7,57 +7,31 @@
         <w:pStyle w:val="Ttulo1"/>
       </w:pPr>
       <w:r>
-        <w:t xml:space="preserve">Apuntes de </w:t>
+        <w:t>Apuntes de Git</w:t>
       </w:r>
-      <w:proofErr w:type="spellStart"/>
-      <w:r>
-        <w:t>Git</w:t>
-      </w:r>
-      <w:bookmarkStart w:id="0" w:name="_GoBack"/>
-      <w:bookmarkEnd w:id="0"/>
-      <w:proofErr w:type="spellEnd"/>
     </w:p>
+    <w:p/>
     <w:p>
       <w:r>
-        <w:t xml:space="preserve">Autor: </w:t>
+        <w:t>Autor: Toshiro Alejandro Kuratomi Nakamura</w:t>
       </w:r>
-      <w:proofErr w:type="spellStart"/>
-      <w:r>
-        <w:t>Toshiro</w:t>
-      </w:r>
-      <w:proofErr w:type="spellEnd"/>
-      <w:r>
-        <w:t xml:space="preserve"> Alejandro </w:t>
-      </w:r>
-      <w:proofErr w:type="spellStart"/>
-      <w:r>
-        <w:t>Kuratomi</w:t>
-      </w:r>
-      <w:proofErr w:type="spellEnd"/>
-      <w:r>
-        <w:t xml:space="preserve"> </w:t>
-      </w:r>
-      <w:proofErr w:type="spellStart"/>
-      <w:r>
-        <w:t>Nakamura</w:t>
-      </w:r>
-      <w:proofErr w:type="spellEnd"/>
     </w:p>
     <w:p/>
     <w:tbl>
       <w:tblPr>
         <w:tblStyle w:val="Tablaconcuadrcula"/>
-        <w:tblW w:w="0" w:type="auto"/>
+        <w:tblW w:w="8828" w:type="dxa"/>
+        <w:tblInd w:w="-170" w:type="dxa"/>
         <w:tblLook w:val="04A0" w:firstRow="1" w:lastRow="0" w:firstColumn="1" w:lastColumn="0" w:noHBand="0" w:noVBand="1"/>
       </w:tblPr>
       <w:tblGrid>
-        <w:gridCol w:w="4414"/>
-        <w:gridCol w:w="4414"/>
+        <w:gridCol w:w="4360"/>
+        <w:gridCol w:w="4468"/>
       </w:tblGrid>
       <w:tr>
         <w:tc>
           <w:tcPr>
-            <w:tcW w:w="4414" w:type="dxa"/>
+            <w:tcW w:w="4360" w:type="dxa"/>
           </w:tcPr>
           <w:p>
             <w:r>
@@ -67,7 +41,7 @@
         </w:tc>
         <w:tc>
           <w:tcPr>
-            <w:tcW w:w="4414" w:type="dxa"/>
+            <w:tcW w:w="4468" w:type="dxa"/>
           </w:tcPr>
           <w:p>
             <w:r>
@@ -79,7 +53,523 @@
       <w:tr>
         <w:tc>
           <w:tcPr>
-            <w:tcW w:w="4414" w:type="dxa"/>
+            <w:tcW w:w="4360" w:type="dxa"/>
+          </w:tcPr>
+          <w:p>
+            <w:pPr>
+              <w:widowControl w:val="0"/>
+              <w:autoSpaceDE w:val="0"/>
+              <w:autoSpaceDN w:val="0"/>
+              <w:adjustRightInd w:val="0"/>
+              <w:spacing w:after="240" w:line="340" w:lineRule="atLeast"/>
+              <w:rPr>
+                <w:rFonts w:ascii="Times" w:hAnsi="Times" w:cs="Times"/>
+                <w:color w:val="9F0E36"/>
+                <w:sz w:val="30"/>
+                <w:szCs w:val="30"/>
+              </w:rPr>
+            </w:pPr>
+            <w:r>
+              <w:rPr>
+                <w:rFonts w:ascii="Times" w:hAnsi="Times" w:cs="Times"/>
+                <w:color w:val="9F0E36"/>
+                <w:sz w:val="30"/>
+                <w:szCs w:val="30"/>
+              </w:rPr>
+              <w:t>git add *.c</w:t>
+            </w:r>
+          </w:p>
+        </w:tc>
+        <w:tc>
+          <w:tcPr>
+            <w:tcW w:w="4468" w:type="dxa"/>
+          </w:tcPr>
+          <w:p>
+            <w:r>
+              <w:t xml:space="preserve"> Adiciona un archive a control de versiones</w:t>
+            </w:r>
+          </w:p>
+        </w:tc>
+      </w:tr>
+      <w:tr>
+        <w:tc>
+          <w:tcPr>
+            <w:tcW w:w="4360" w:type="dxa"/>
+          </w:tcPr>
+          <w:p>
+            <w:pPr>
+              <w:widowControl w:val="0"/>
+              <w:autoSpaceDE w:val="0"/>
+              <w:autoSpaceDN w:val="0"/>
+              <w:adjustRightInd w:val="0"/>
+              <w:spacing w:after="240" w:line="340" w:lineRule="atLeast"/>
+              <w:rPr>
+                <w:rFonts w:ascii="Times" w:hAnsi="Times" w:cs="Times"/>
+                <w:color w:val="9F0E36"/>
+                <w:sz w:val="30"/>
+                <w:szCs w:val="30"/>
+              </w:rPr>
+            </w:pPr>
+            <w:r>
+              <w:rPr>
+                <w:rFonts w:ascii="Times" w:hAnsi="Times" w:cs="Times"/>
+                <w:color w:val="9F0E36"/>
+                <w:sz w:val="30"/>
+                <w:szCs w:val="30"/>
+              </w:rPr>
+              <w:t>git commit –m ‘[mensaje]’</w:t>
+            </w:r>
+          </w:p>
+        </w:tc>
+        <w:tc>
+          <w:tcPr>
+            <w:tcW w:w="4468" w:type="dxa"/>
+          </w:tcPr>
+          <w:p>
+            <w:r>
+              <w:t>Confirmación del cambio junto a un mensaje</w:t>
+            </w:r>
+          </w:p>
+        </w:tc>
+      </w:tr>
+      <w:tr>
+        <w:tc>
+          <w:tcPr>
+            <w:tcW w:w="4360" w:type="dxa"/>
+          </w:tcPr>
+          <w:p>
+            <w:pPr>
+              <w:widowControl w:val="0"/>
+              <w:autoSpaceDE w:val="0"/>
+              <w:autoSpaceDN w:val="0"/>
+              <w:adjustRightInd w:val="0"/>
+              <w:spacing w:after="240" w:line="340" w:lineRule="atLeast"/>
+              <w:rPr>
+                <w:rFonts w:ascii="Times" w:hAnsi="Times" w:cs="Times"/>
+              </w:rPr>
+            </w:pPr>
+            <w:r>
+              <w:rPr>
+                <w:rFonts w:ascii="Times" w:hAnsi="Times" w:cs="Times"/>
+                <w:color w:val="9F0E36"/>
+                <w:sz w:val="30"/>
+                <w:szCs w:val="30"/>
+              </w:rPr>
+              <w:t xml:space="preserve">git clone [url] </w:t>
+            </w:r>
+          </w:p>
+        </w:tc>
+        <w:tc>
+          <w:tcPr>
+            <w:tcW w:w="4468" w:type="dxa"/>
+          </w:tcPr>
+          <w:p>
+            <w:r>
+              <w:t xml:space="preserve">Clonar un repositorio </w:t>
+            </w:r>
+          </w:p>
+        </w:tc>
+      </w:tr>
+      <w:tr>
+        <w:trPr>
+          <w:trHeight w:val="1004"/>
+        </w:trPr>
+        <w:tc>
+          <w:tcPr>
+            <w:tcW w:w="4360" w:type="dxa"/>
+          </w:tcPr>
+          <w:p>
+            <w:pPr>
+              <w:widowControl w:val="0"/>
+              <w:autoSpaceDE w:val="0"/>
+              <w:autoSpaceDN w:val="0"/>
+              <w:adjustRightInd w:val="0"/>
+              <w:spacing w:after="240" w:line="340" w:lineRule="atLeast"/>
+              <w:rPr>
+                <w:rFonts w:ascii="Times" w:hAnsi="Times" w:cs="Times"/>
+              </w:rPr>
+            </w:pPr>
+            <w:r>
+              <w:rPr>
+                <w:rFonts w:ascii="Times" w:hAnsi="Times" w:cs="Times"/>
+                <w:color w:val="9F0E36"/>
+                <w:sz w:val="30"/>
+                <w:szCs w:val="30"/>
+              </w:rPr>
+              <w:t>g</w:t>
+            </w:r>
+            <w:r>
+              <w:rPr>
+                <w:rFonts w:ascii="Times" w:hAnsi="Times" w:cs="Times"/>
+                <w:color w:val="9F0E36"/>
+                <w:sz w:val="30"/>
+                <w:szCs w:val="30"/>
+              </w:rPr>
+              <w:t>it status</w:t>
+            </w:r>
+          </w:p>
+        </w:tc>
+        <w:tc>
+          <w:tcPr>
+            <w:tcW w:w="4468" w:type="dxa"/>
+          </w:tcPr>
+          <w:p>
+            <w:r>
+              <w:t>Conocer el estado de los archivos</w:t>
+            </w:r>
+            <w:r>
+              <w:t>.</w:t>
+            </w:r>
+          </w:p>
+          <w:p>
+            <w:r>
+              <w:t>PARAMETROS:</w:t>
+            </w:r>
+          </w:p>
+          <w:p>
+            <w:pPr>
+              <w:widowControl w:val="0"/>
+              <w:autoSpaceDE w:val="0"/>
+              <w:autoSpaceDN w:val="0"/>
+              <w:adjustRightInd w:val="0"/>
+              <w:spacing w:after="240" w:line="340" w:lineRule="atLeast"/>
+            </w:pPr>
+            <w:r>
+              <w:rPr>
+                <w:rFonts w:ascii="Times" w:hAnsi="Times" w:cs="Times"/>
+                <w:color w:val="9F0E36"/>
+                <w:sz w:val="30"/>
+                <w:szCs w:val="30"/>
+              </w:rPr>
+              <w:t>-s</w:t>
+            </w:r>
+            <w:r>
+              <w:rPr>
+                <w:rFonts w:ascii="Times" w:hAnsi="Times" w:cs="Times"/>
+                <w:color w:val="9F0E36"/>
+                <w:sz w:val="30"/>
+                <w:szCs w:val="30"/>
+              </w:rPr>
+              <w:t xml:space="preserve"> | --short</w:t>
+            </w:r>
+            <w:r>
+              <w:rPr>
+                <w:rFonts w:ascii="Times" w:hAnsi="Times" w:cs="Times"/>
+                <w:color w:val="9F0E36"/>
+                <w:sz w:val="30"/>
+                <w:szCs w:val="30"/>
+              </w:rPr>
+              <w:t xml:space="preserve"> </w:t>
+            </w:r>
+            <w:r>
+              <w:rPr>
+                <w:rFonts w:ascii="Times" w:hAnsi="Times" w:cs="Times"/>
+                <w:color w:val="9F0E36"/>
+                <w:sz w:val="30"/>
+                <w:szCs w:val="30"/>
+              </w:rPr>
+              <w:t xml:space="preserve">: </w:t>
+            </w:r>
+            <w:r>
+              <w:t>forma mas corta</w:t>
+            </w:r>
+          </w:p>
+        </w:tc>
+      </w:tr>
+      <w:tr>
+        <w:tc>
+          <w:tcPr>
+            <w:tcW w:w="4360" w:type="dxa"/>
+          </w:tcPr>
+          <w:p>
+            <w:pPr>
+              <w:widowControl w:val="0"/>
+              <w:autoSpaceDE w:val="0"/>
+              <w:autoSpaceDN w:val="0"/>
+              <w:adjustRightInd w:val="0"/>
+              <w:spacing w:after="240" w:line="340" w:lineRule="atLeast"/>
+            </w:pPr>
+            <w:r>
+              <w:rPr>
+                <w:rFonts w:ascii="Times" w:hAnsi="Times" w:cs="Times"/>
+                <w:color w:val="9F0E36"/>
+                <w:sz w:val="30"/>
+                <w:szCs w:val="30"/>
+              </w:rPr>
+              <w:t xml:space="preserve">git rm </w:t>
+            </w:r>
+          </w:p>
+        </w:tc>
+        <w:tc>
+          <w:tcPr>
+            <w:tcW w:w="4468" w:type="dxa"/>
+          </w:tcPr>
+          <w:p>
+            <w:r>
+              <w:t>Borrado de un archivo</w:t>
+            </w:r>
+          </w:p>
+        </w:tc>
+      </w:tr>
+      <w:tr>
+        <w:tblPrEx>
+          <w:tblBorders>
+            <w:left w:val="none" w:sz="0" w:space="0" w:color="auto"/>
+            <w:bottom w:val="none" w:sz="0" w:space="0" w:color="auto"/>
+            <w:right w:val="none" w:sz="0" w:space="0" w:color="auto"/>
+            <w:insideH w:val="none" w:sz="0" w:space="0" w:color="auto"/>
+            <w:insideV w:val="none" w:sz="0" w:space="0" w:color="auto"/>
+          </w:tblBorders>
+          <w:tblCellMar>
+            <w:left w:w="70" w:type="dxa"/>
+            <w:right w:w="70" w:type="dxa"/>
+          </w:tblCellMar>
+          <w:tblLook w:val="0000" w:firstRow="0" w:lastRow="0" w:firstColumn="0" w:lastColumn="0" w:noHBand="0" w:noVBand="0"/>
+        </w:tblPrEx>
+        <w:trPr>
+          <w:trHeight w:val="250"/>
+        </w:trPr>
+        <w:tc>
+          <w:tcPr>
+            <w:tcW w:w="4360" w:type="dxa"/>
+            <w:tcBorders>
+              <w:top w:val="single" w:sz="4" w:space="0" w:color="auto"/>
+              <w:left w:val="single" w:sz="4" w:space="0" w:color="auto"/>
+            </w:tcBorders>
+          </w:tcPr>
+          <w:p>
+            <w:pPr>
+              <w:widowControl w:val="0"/>
+              <w:autoSpaceDE w:val="0"/>
+              <w:autoSpaceDN w:val="0"/>
+              <w:adjustRightInd w:val="0"/>
+              <w:spacing w:after="240" w:line="340" w:lineRule="atLeast"/>
+              <w:rPr>
+                <w:rFonts w:ascii="Times" w:hAnsi="Times" w:cs="Times"/>
+              </w:rPr>
+            </w:pPr>
+            <w:r>
+              <w:rPr>
+                <w:rFonts w:ascii="Times" w:hAnsi="Times" w:cs="Times"/>
+                <w:color w:val="9F0E36"/>
+                <w:sz w:val="30"/>
+                <w:szCs w:val="30"/>
+              </w:rPr>
+              <w:t xml:space="preserve">git remote add [nombre] [url] </w:t>
+            </w:r>
+          </w:p>
+        </w:tc>
+        <w:tc>
+          <w:tcPr>
+            <w:tcW w:w="4468" w:type="dxa"/>
+            <w:tcBorders>
+              <w:top w:val="single" w:sz="4" w:space="0" w:color="auto"/>
+              <w:left w:val="single" w:sz="4" w:space="0" w:color="auto"/>
+              <w:right w:val="single" w:sz="4" w:space="0" w:color="auto"/>
+            </w:tcBorders>
+          </w:tcPr>
+          <w:p>
+            <w:r>
+              <w:t xml:space="preserve">Adicionar remotamente un proyecto </w:t>
+            </w:r>
+          </w:p>
+        </w:tc>
+      </w:tr>
+      <w:tr>
+        <w:tblPrEx>
+          <w:tblCellMar>
+            <w:left w:w="70" w:type="dxa"/>
+            <w:right w:w="70" w:type="dxa"/>
+          </w:tblCellMar>
+          <w:tblLook w:val="0000" w:firstRow="0" w:lastRow="0" w:firstColumn="0" w:lastColumn="0" w:noHBand="0" w:noVBand="0"/>
+        </w:tblPrEx>
+        <w:trPr>
+          <w:trHeight w:val="100"/>
+        </w:trPr>
+        <w:tc>
+          <w:tcPr>
+            <w:tcW w:w="4360" w:type="dxa"/>
+          </w:tcPr>
+          <w:p>
+            <w:pPr>
+              <w:widowControl w:val="0"/>
+              <w:autoSpaceDE w:val="0"/>
+              <w:autoSpaceDN w:val="0"/>
+              <w:adjustRightInd w:val="0"/>
+              <w:spacing w:after="240" w:line="340" w:lineRule="atLeast"/>
+            </w:pPr>
+            <w:r>
+              <w:rPr>
+                <w:rFonts w:ascii="Times" w:hAnsi="Times" w:cs="Times"/>
+                <w:color w:val="9F0E36"/>
+                <w:sz w:val="30"/>
+                <w:szCs w:val="30"/>
+              </w:rPr>
+              <w:t>git fetch [nombre puesto anteriormente]</w:t>
+            </w:r>
+          </w:p>
+        </w:tc>
+        <w:tc>
+          <w:tcPr>
+            <w:tcW w:w="4468" w:type="dxa"/>
+          </w:tcPr>
+          <w:p>
+            <w:r>
+              <w:t>Traer información del repositorio que no a sido descargada</w:t>
+            </w:r>
+          </w:p>
+        </w:tc>
+      </w:tr>
+      <w:tr>
+        <w:tblPrEx>
+          <w:tblCellMar>
+            <w:left w:w="70" w:type="dxa"/>
+            <w:right w:w="70" w:type="dxa"/>
+          </w:tblCellMar>
+          <w:tblLook w:val="0000" w:firstRow="0" w:lastRow="0" w:firstColumn="0" w:lastColumn="0" w:noHBand="0" w:noVBand="0"/>
+        </w:tblPrEx>
+        <w:trPr>
+          <w:trHeight w:val="180"/>
+        </w:trPr>
+        <w:tc>
+          <w:tcPr>
+            <w:tcW w:w="4360" w:type="dxa"/>
+          </w:tcPr>
+          <w:p>
+            <w:pPr>
+              <w:widowControl w:val="0"/>
+              <w:autoSpaceDE w:val="0"/>
+              <w:autoSpaceDN w:val="0"/>
+              <w:adjustRightInd w:val="0"/>
+              <w:spacing w:after="240" w:line="340" w:lineRule="atLeast"/>
+              <w:rPr>
+                <w:rFonts w:ascii="Times" w:hAnsi="Times" w:cs="Times"/>
+              </w:rPr>
+            </w:pPr>
+            <w:r>
+              <w:rPr>
+                <w:rFonts w:ascii="Times" w:hAnsi="Times" w:cs="Times"/>
+                <w:color w:val="9F0E36"/>
+                <w:sz w:val="30"/>
+                <w:szCs w:val="30"/>
+              </w:rPr>
+              <w:t xml:space="preserve">git pull </w:t>
+            </w:r>
+          </w:p>
+        </w:tc>
+        <w:tc>
+          <w:tcPr>
+            <w:tcW w:w="4468" w:type="dxa"/>
+          </w:tcPr>
+          <w:p>
+            <w:pPr>
+              <w:widowControl w:val="0"/>
+              <w:autoSpaceDE w:val="0"/>
+              <w:autoSpaceDN w:val="0"/>
+              <w:adjustRightInd w:val="0"/>
+              <w:spacing w:after="240" w:line="340" w:lineRule="atLeast"/>
+              <w:rPr>
+                <w:rFonts w:ascii="Times" w:hAnsi="Times" w:cs="Times"/>
+              </w:rPr>
+            </w:pPr>
+            <w:r>
+              <w:rPr>
+                <w:rFonts w:ascii="Times" w:hAnsi="Times" w:cs="Times"/>
+                <w:color w:val="262626"/>
+                <w:sz w:val="30"/>
+                <w:szCs w:val="30"/>
+              </w:rPr>
+              <w:t>T</w:t>
+            </w:r>
+            <w:r>
+              <w:rPr>
+                <w:rFonts w:ascii="Times" w:hAnsi="Times" w:cs="Times"/>
+                <w:color w:val="262626"/>
+                <w:sz w:val="30"/>
+                <w:szCs w:val="30"/>
+              </w:rPr>
+              <w:t xml:space="preserve">raer y combinar automáticamente la rama remota con tu rama actual </w:t>
+            </w:r>
+          </w:p>
+        </w:tc>
+      </w:tr>
+      <w:tr>
+        <w:tblPrEx>
+          <w:tblBorders>
+            <w:left w:val="none" w:sz="0" w:space="0" w:color="auto"/>
+            <w:bottom w:val="none" w:sz="0" w:space="0" w:color="auto"/>
+            <w:right w:val="none" w:sz="0" w:space="0" w:color="auto"/>
+            <w:insideH w:val="none" w:sz="0" w:space="0" w:color="auto"/>
+            <w:insideV w:val="none" w:sz="0" w:space="0" w:color="auto"/>
+          </w:tblBorders>
+          <w:tblCellMar>
+            <w:left w:w="70" w:type="dxa"/>
+            <w:right w:w="70" w:type="dxa"/>
+          </w:tblCellMar>
+          <w:tblLook w:val="0000" w:firstRow="0" w:lastRow="0" w:firstColumn="0" w:lastColumn="0" w:noHBand="0" w:noVBand="0"/>
+        </w:tblPrEx>
+        <w:trPr>
+          <w:trHeight w:val="100"/>
+        </w:trPr>
+        <w:tc>
+          <w:tcPr>
+            <w:tcW w:w="4360" w:type="dxa"/>
+            <w:tcBorders>
+              <w:left w:val="single" w:sz="4" w:space="0" w:color="auto"/>
+              <w:right w:val="single" w:sz="4" w:space="0" w:color="auto"/>
+            </w:tcBorders>
+          </w:tcPr>
+          <w:p>
+            <w:pPr>
+              <w:widowControl w:val="0"/>
+              <w:autoSpaceDE w:val="0"/>
+              <w:autoSpaceDN w:val="0"/>
+              <w:adjustRightInd w:val="0"/>
+              <w:spacing w:after="240" w:line="340" w:lineRule="atLeast"/>
+              <w:rPr>
+                <w:rFonts w:ascii="Times" w:hAnsi="Times" w:cs="Times"/>
+              </w:rPr>
+            </w:pPr>
+            <w:r>
+              <w:rPr>
+                <w:rFonts w:ascii="Times" w:hAnsi="Times" w:cs="Times"/>
+                <w:color w:val="9F0E36"/>
+                <w:sz w:val="30"/>
+                <w:szCs w:val="30"/>
+              </w:rPr>
+              <w:t xml:space="preserve">git push [nombre-remoto] [nombre-rama] </w:t>
+            </w:r>
+          </w:p>
+        </w:tc>
+        <w:tc>
+          <w:tcPr>
+            <w:tcW w:w="4468" w:type="dxa"/>
+            <w:tcBorders>
+              <w:left w:val="single" w:sz="4" w:space="0" w:color="auto"/>
+              <w:right w:val="single" w:sz="4" w:space="0" w:color="auto"/>
+            </w:tcBorders>
+          </w:tcPr>
+          <w:p>
+            <w:r>
+              <w:t>Enviar al servidor los datos</w:t>
+            </w:r>
+          </w:p>
+        </w:tc>
+      </w:tr>
+      <w:tr>
+        <w:tblPrEx>
+          <w:tblCellMar>
+            <w:left w:w="70" w:type="dxa"/>
+            <w:right w:w="70" w:type="dxa"/>
+          </w:tblCellMar>
+          <w:tblLook w:val="0000" w:firstRow="0" w:lastRow="0" w:firstColumn="0" w:lastColumn="0" w:noHBand="0" w:noVBand="0"/>
+        </w:tblPrEx>
+        <w:trPr>
+          <w:trHeight w:val="100"/>
+        </w:trPr>
+        <w:tc>
+          <w:tcPr>
+            <w:tcW w:w="4360" w:type="dxa"/>
           </w:tcPr>
           <w:p>
             <w:pPr>
@@ -88,133 +578,231 @@
               <w:autoSpaceDN w:val="0"/>
               <w:adjustRightInd w:val="0"/>
               <w:spacing w:line="340" w:lineRule="atLeast"/>
+              <w:rPr>
+                <w:rFonts w:ascii="Times" w:hAnsi="Times" w:cs="Times"/>
+                <w:color w:val="9F0E36"/>
+                <w:sz w:val="30"/>
+                <w:szCs w:val="30"/>
+              </w:rPr>
             </w:pPr>
-            <w:proofErr w:type="spellStart"/>
-            <w:r>
-              <w:rPr>
-                <w:rFonts w:ascii="Times" w:hAnsi="Times" w:cs="Times"/>
-                <w:color w:val="262626"/>
-                <w:sz w:val="30"/>
-                <w:szCs w:val="30"/>
-              </w:rPr>
-              <w:t>git</w:t>
-            </w:r>
-            <w:proofErr w:type="spellEnd"/>
-            <w:r>
-              <w:rPr>
-                <w:rFonts w:ascii="Times" w:hAnsi="Times" w:cs="Times"/>
-                <w:color w:val="262626"/>
-                <w:sz w:val="30"/>
-                <w:szCs w:val="30"/>
-              </w:rPr>
-              <w:t xml:space="preserve"> </w:t>
-            </w:r>
-            <w:proofErr w:type="spellStart"/>
-            <w:r>
-              <w:rPr>
-                <w:rFonts w:ascii="Times" w:hAnsi="Times" w:cs="Times"/>
-                <w:color w:val="262626"/>
-                <w:sz w:val="30"/>
-                <w:szCs w:val="30"/>
-              </w:rPr>
-              <w:t>add</w:t>
-            </w:r>
-            <w:proofErr w:type="spellEnd"/>
-            <w:r>
-              <w:rPr>
-                <w:rFonts w:ascii="Times" w:hAnsi="Times" w:cs="Times"/>
-                <w:color w:val="262626"/>
-                <w:sz w:val="30"/>
-                <w:szCs w:val="30"/>
-              </w:rPr>
-              <w:t xml:space="preserve"> *.c</w:t>
-            </w:r>
-          </w:p>
-        </w:tc>
-        <w:tc>
-          <w:tcPr>
-            <w:tcW w:w="4414" w:type="dxa"/>
-          </w:tcPr>
-          <w:p>
-            <w:r>
-              <w:t xml:space="preserve"> Adiciona un archive a control de versiones</w:t>
+            <w:r>
+              <w:rPr>
+                <w:rFonts w:ascii="Times" w:hAnsi="Times" w:cs="Times"/>
+                <w:color w:val="9F0E36"/>
+                <w:sz w:val="30"/>
+                <w:szCs w:val="30"/>
+              </w:rPr>
+              <w:t>git tag</w:t>
+            </w:r>
+          </w:p>
+        </w:tc>
+        <w:tc>
+          <w:tcPr>
+            <w:tcW w:w="4468" w:type="dxa"/>
+          </w:tcPr>
+          <w:p>
+            <w:r>
+              <w:t>Listar Etiquetas</w:t>
             </w:r>
           </w:p>
         </w:tc>
       </w:tr>
       <w:tr>
-        <w:tc>
-          <w:tcPr>
-            <w:tcW w:w="4414" w:type="dxa"/>
-          </w:tcPr>
-          <w:p>
-            <w:proofErr w:type="spellStart"/>
-            <w:r>
-              <w:t>git</w:t>
-            </w:r>
-            <w:proofErr w:type="spellEnd"/>
-            <w:r>
-              <w:t xml:space="preserve"> </w:t>
-            </w:r>
-            <w:proofErr w:type="spellStart"/>
-            <w:r>
-              <w:t>commit</w:t>
-            </w:r>
-            <w:proofErr w:type="spellEnd"/>
-            <w:r>
-              <w:t xml:space="preserve"> –m ‘[mensaje]’</w:t>
-            </w:r>
-          </w:p>
-        </w:tc>
-        <w:tc>
-          <w:tcPr>
-            <w:tcW w:w="4414" w:type="dxa"/>
-          </w:tcPr>
-          <w:p>
-            <w:r>
-              <w:t>Confirmación del cambio junto a un mensaje</w:t>
+        <w:tblPrEx>
+          <w:tblCellMar>
+            <w:left w:w="70" w:type="dxa"/>
+            <w:right w:w="70" w:type="dxa"/>
+          </w:tblCellMar>
+          <w:tblLook w:val="0000" w:firstRow="0" w:lastRow="0" w:firstColumn="0" w:lastColumn="0" w:noHBand="0" w:noVBand="0"/>
+        </w:tblPrEx>
+        <w:trPr>
+          <w:trHeight w:val="340"/>
+        </w:trPr>
+        <w:tc>
+          <w:tcPr>
+            <w:tcW w:w="4360" w:type="dxa"/>
+            <w:tcBorders>
+              <w:bottom w:val="single" w:sz="4" w:space="0" w:color="auto"/>
+            </w:tcBorders>
+          </w:tcPr>
+          <w:p>
+            <w:pPr>
+              <w:widowControl w:val="0"/>
+              <w:autoSpaceDE w:val="0"/>
+              <w:autoSpaceDN w:val="0"/>
+              <w:adjustRightInd w:val="0"/>
+              <w:spacing w:line="340" w:lineRule="atLeast"/>
+              <w:rPr>
+                <w:rFonts w:ascii="Times" w:hAnsi="Times" w:cs="Times"/>
+                <w:color w:val="9F0E36"/>
+                <w:sz w:val="30"/>
+                <w:szCs w:val="30"/>
+              </w:rPr>
+            </w:pPr>
+            <w:r>
+              <w:rPr>
+                <w:rFonts w:ascii="Times" w:hAnsi="Times" w:cs="Times"/>
+                <w:color w:val="9F0E36"/>
+                <w:sz w:val="30"/>
+                <w:szCs w:val="30"/>
+              </w:rPr>
+              <w:t>git tag -a v1.4 -m 'my version 1.4'</w:t>
+            </w:r>
+          </w:p>
+        </w:tc>
+        <w:tc>
+          <w:tcPr>
+            <w:tcW w:w="4468" w:type="dxa"/>
+          </w:tcPr>
+          <w:p>
+            <w:r>
+              <w:t>Crear etiqueta</w:t>
             </w:r>
           </w:p>
         </w:tc>
       </w:tr>
       <w:tr>
-        <w:tc>
-          <w:tcPr>
-            <w:tcW w:w="4414" w:type="dxa"/>
-          </w:tcPr>
-          <w:p/>
-        </w:tc>
-        <w:tc>
-          <w:tcPr>
-            <w:tcW w:w="4414" w:type="dxa"/>
-          </w:tcPr>
-          <w:p/>
+        <w:tblPrEx>
+          <w:tblBorders>
+            <w:left w:val="none" w:sz="0" w:space="0" w:color="auto"/>
+            <w:bottom w:val="none" w:sz="0" w:space="0" w:color="auto"/>
+            <w:right w:val="none" w:sz="0" w:space="0" w:color="auto"/>
+            <w:insideH w:val="none" w:sz="0" w:space="0" w:color="auto"/>
+            <w:insideV w:val="none" w:sz="0" w:space="0" w:color="auto"/>
+          </w:tblBorders>
+          <w:tblCellMar>
+            <w:left w:w="70" w:type="dxa"/>
+            <w:right w:w="70" w:type="dxa"/>
+          </w:tblCellMar>
+          <w:tblLook w:val="0000" w:firstRow="0" w:lastRow="0" w:firstColumn="0" w:lastColumn="0" w:noHBand="0" w:noVBand="0"/>
+        </w:tblPrEx>
+        <w:trPr>
+          <w:trHeight w:val="100"/>
+        </w:trPr>
+        <w:tc>
+          <w:tcPr>
+            <w:tcW w:w="4360" w:type="dxa"/>
+            <w:tcBorders>
+              <w:left w:val="single" w:sz="4" w:space="0" w:color="auto"/>
+              <w:right w:val="single" w:sz="4" w:space="0" w:color="auto"/>
+            </w:tcBorders>
+          </w:tcPr>
+          <w:p>
+            <w:pPr>
+              <w:widowControl w:val="0"/>
+              <w:autoSpaceDE w:val="0"/>
+              <w:autoSpaceDN w:val="0"/>
+              <w:adjustRightInd w:val="0"/>
+              <w:spacing w:after="240" w:line="340" w:lineRule="atLeast"/>
+              <w:rPr>
+                <w:rFonts w:ascii="Times" w:hAnsi="Times" w:cs="Times"/>
+              </w:rPr>
+            </w:pPr>
+            <w:r>
+              <w:rPr>
+                <w:rFonts w:ascii="Times" w:hAnsi="Times" w:cs="Times"/>
+                <w:color w:val="9F0E36"/>
+                <w:sz w:val="30"/>
+                <w:szCs w:val="30"/>
+              </w:rPr>
+              <w:t>git checkout</w:t>
+            </w:r>
+            <w:r>
+              <w:rPr>
+                <w:rFonts w:ascii="Times" w:hAnsi="Times" w:cs="Times"/>
+                <w:color w:val="9F0E36"/>
+                <w:sz w:val="30"/>
+                <w:szCs w:val="30"/>
+              </w:rPr>
+              <w:t xml:space="preserve"> [name-branch]</w:t>
+            </w:r>
+          </w:p>
+        </w:tc>
+        <w:tc>
+          <w:tcPr>
+            <w:tcW w:w="4468" w:type="dxa"/>
+            <w:tcBorders>
+              <w:left w:val="single" w:sz="4" w:space="0" w:color="auto"/>
+              <w:right w:val="single" w:sz="4" w:space="0" w:color="auto"/>
+            </w:tcBorders>
+          </w:tcPr>
+          <w:p>
+            <w:r>
+              <w:t>Cambiar de branch</w:t>
+            </w:r>
+            <w:bookmarkStart w:id="0" w:name="_GoBack"/>
+            <w:bookmarkEnd w:id="0"/>
+          </w:p>
         </w:tc>
       </w:tr>
       <w:tr>
-        <w:tc>
-          <w:tcPr>
-            <w:tcW w:w="4414" w:type="dxa"/>
+        <w:tblPrEx>
+          <w:tblCellMar>
+            <w:left w:w="70" w:type="dxa"/>
+            <w:right w:w="70" w:type="dxa"/>
+          </w:tblCellMar>
+          <w:tblLook w:val="0000" w:firstRow="0" w:lastRow="0" w:firstColumn="0" w:lastColumn="0" w:noHBand="0" w:noVBand="0"/>
+        </w:tblPrEx>
+        <w:trPr>
+          <w:trHeight w:val="100"/>
+        </w:trPr>
+        <w:tc>
+          <w:tcPr>
+            <w:tcW w:w="4360" w:type="dxa"/>
           </w:tcPr>
           <w:p/>
         </w:tc>
         <w:tc>
           <w:tcPr>
-            <w:tcW w:w="4414" w:type="dxa"/>
+            <w:tcW w:w="4468" w:type="dxa"/>
           </w:tcPr>
           <w:p/>
         </w:tc>
       </w:tr>
       <w:tr>
-        <w:tc>
-          <w:tcPr>
-            <w:tcW w:w="4414" w:type="dxa"/>
+        <w:tblPrEx>
+          <w:tblCellMar>
+            <w:left w:w="70" w:type="dxa"/>
+            <w:right w:w="70" w:type="dxa"/>
+          </w:tblCellMar>
+          <w:tblLook w:val="0000" w:firstRow="0" w:lastRow="0" w:firstColumn="0" w:lastColumn="0" w:noHBand="0" w:noVBand="0"/>
+        </w:tblPrEx>
+        <w:trPr>
+          <w:trHeight w:val="540"/>
+        </w:trPr>
+        <w:tc>
+          <w:tcPr>
+            <w:tcW w:w="4360" w:type="dxa"/>
           </w:tcPr>
           <w:p/>
         </w:tc>
         <w:tc>
           <w:tcPr>
-            <w:tcW w:w="4414" w:type="dxa"/>
+            <w:tcW w:w="4468" w:type="dxa"/>
+          </w:tcPr>
+          <w:p/>
+        </w:tc>
+      </w:tr>
+      <w:tr>
+        <w:tblPrEx>
+          <w:tblCellMar>
+            <w:left w:w="70" w:type="dxa"/>
+            <w:right w:w="70" w:type="dxa"/>
+          </w:tblCellMar>
+          <w:tblLook w:val="0000" w:firstRow="0" w:lastRow="0" w:firstColumn="0" w:lastColumn="0" w:noHBand="0" w:noVBand="0"/>
+        </w:tblPrEx>
+        <w:trPr>
+          <w:trHeight w:val="520"/>
+        </w:trPr>
+        <w:tc>
+          <w:tcPr>
+            <w:tcW w:w="4360" w:type="dxa"/>
+          </w:tcPr>
+          <w:p/>
+        </w:tc>
+        <w:tc>
+          <w:tcPr>
+            <w:tcW w:w="4468" w:type="dxa"/>
           </w:tcPr>
           <w:p/>
         </w:tc>
@@ -714,6 +1302,29 @@
       <w:szCs w:val="32"/>
     </w:rPr>
   </w:style>
+  <w:style w:type="paragraph" w:styleId="Mapadeldocumento">
+    <w:name w:val="Document Map"/>
+    <w:basedOn w:val="Normal"/>
+    <w:link w:val="MapadeldocumentoCar"/>
+    <w:uiPriority w:val="99"/>
+    <w:semiHidden/>
+    <w:unhideWhenUsed/>
+    <w:rsid w:val="00DE02C8"/>
+    <w:rPr>
+      <w:rFonts w:ascii="Times New Roman" w:hAnsi="Times New Roman" w:cs="Times New Roman"/>
+    </w:rPr>
+  </w:style>
+  <w:style w:type="character" w:customStyle="1" w:styleId="MapadeldocumentoCar">
+    <w:name w:val="Mapa del documento Car"/>
+    <w:basedOn w:val="Fuentedeprrafopredeter"/>
+    <w:link w:val="Mapadeldocumento"/>
+    <w:uiPriority w:val="99"/>
+    <w:semiHidden/>
+    <w:rsid w:val="00DE02C8"/>
+    <w:rPr>
+      <w:rFonts w:ascii="Times New Roman" w:hAnsi="Times New Roman" w:cs="Times New Roman"/>
+    </w:rPr>
+  </w:style>
 </w:styles>
 </file>
 

</xml_diff>